<commit_message>
revised proposal - approved :)
</commit_message>
<xml_diff>
--- a/project_2_proposal.docx
+++ b/project_2_proposal.docx
@@ -52,6 +52,7 @@
           <w:bCs/>
           <w:sz w:val="24"/>
           <w:szCs w:val="24"/>
+          <w:u w:val="single"/>
         </w:rPr>
         <w:t>Team</w:t>
       </w:r>
@@ -61,6 +62,7 @@
           <w:bCs/>
           <w:sz w:val="24"/>
           <w:szCs w:val="24"/>
+          <w:u w:val="single"/>
         </w:rPr>
         <w:t xml:space="preserve"> A</w:t>
       </w:r>
@@ -68,8 +70,16 @@
         <w:rPr>
           <w:sz w:val="24"/>
           <w:szCs w:val="24"/>
-        </w:rPr>
-        <w:t>: Sara Behnke, Sami Abu-</w:t>
+          <w:u w:val="single"/>
+        </w:rPr>
+        <w:t>:</w:t>
+      </w:r>
+      <w:r>
+        <w:rPr>
+          <w:sz w:val="24"/>
+          <w:szCs w:val="24"/>
+        </w:rPr>
+        <w:t xml:space="preserve"> Sara Behnke, Sami Abu-</w:t>
       </w:r>
       <w:proofErr w:type="spellStart"/>
       <w:r>
@@ -93,6 +103,7 @@
         <w:rPr>
           <w:sz w:val="24"/>
           <w:szCs w:val="24"/>
+          <w:u w:val="single"/>
         </w:rPr>
       </w:pPr>
       <w:r>
@@ -101,6 +112,7 @@
           <w:bCs/>
           <w:sz w:val="24"/>
           <w:szCs w:val="24"/>
+          <w:u w:val="single"/>
         </w:rPr>
         <w:t>Summary</w:t>
       </w:r>
@@ -108,6 +120,7 @@
         <w:rPr>
           <w:sz w:val="24"/>
           <w:szCs w:val="24"/>
+          <w:u w:val="single"/>
         </w:rPr>
         <w:t>:</w:t>
       </w:r>
@@ -124,98 +137,69 @@
           <w:sz w:val="24"/>
           <w:szCs w:val="24"/>
         </w:rPr>
-        <w:t xml:space="preserve">Our project will meet the specific requirements and is focused on data </w:t>
-      </w:r>
-      <w:r>
-        <w:rPr>
-          <w:sz w:val="24"/>
-          <w:szCs w:val="24"/>
-        </w:rPr>
-        <w:t>set</w:t>
-      </w:r>
-      <w:r>
-        <w:rPr>
-          <w:sz w:val="24"/>
-          <w:szCs w:val="24"/>
-        </w:rPr>
-        <w:t>s</w:t>
-      </w:r>
-      <w:r>
-        <w:rPr>
-          <w:sz w:val="24"/>
-          <w:szCs w:val="24"/>
-        </w:rPr>
-        <w:t xml:space="preserve"> involving animal shelters in the United States</w:t>
-      </w:r>
-      <w:r>
-        <w:rPr>
-          <w:sz w:val="24"/>
-          <w:szCs w:val="24"/>
-        </w:rPr>
-        <w:t xml:space="preserve"> and U.S Census data</w:t>
-      </w:r>
-      <w:r>
-        <w:rPr>
-          <w:sz w:val="24"/>
-          <w:szCs w:val="24"/>
-        </w:rPr>
-        <w:t xml:space="preserve">. </w:t>
-      </w:r>
-      <w:r>
-        <w:rPr>
-          <w:sz w:val="24"/>
-          <w:szCs w:val="24"/>
-        </w:rPr>
-        <w:t xml:space="preserve">The pet_finder_shelters.csv data set includes data for North </w:t>
-      </w:r>
-      <w:r>
-        <w:rPr>
-          <w:sz w:val="24"/>
-          <w:szCs w:val="24"/>
-        </w:rPr>
-        <w:t>America,</w:t>
-      </w:r>
-      <w:r>
-        <w:rPr>
-          <w:sz w:val="24"/>
-          <w:szCs w:val="24"/>
-        </w:rPr>
-        <w:t xml:space="preserve"> </w:t>
-      </w:r>
-      <w:r>
-        <w:rPr>
-          <w:sz w:val="24"/>
-          <w:szCs w:val="24"/>
-        </w:rPr>
-        <w:t>including</w:t>
-      </w:r>
-      <w:r>
-        <w:rPr>
-          <w:sz w:val="24"/>
-          <w:szCs w:val="24"/>
-        </w:rPr>
-        <w:t xml:space="preserve"> the United States, Mexico, and Canada</w:t>
-      </w:r>
-      <w:r>
-        <w:rPr>
-          <w:sz w:val="24"/>
-          <w:szCs w:val="24"/>
-        </w:rPr>
-        <w:t xml:space="preserve">. This data set includes 9,812 animal shelters throughout the United States. </w:t>
-      </w:r>
-      <w:r>
-        <w:rPr>
-          <w:sz w:val="24"/>
-          <w:szCs w:val="24"/>
-        </w:rPr>
-        <w:t xml:space="preserve">We will also use census data to determine if there is any correlation between metrics like animal shelters and median income, population, etc. </w:t>
-      </w:r>
-    </w:p>
-    <w:p>
-      <w:pPr>
-        <w:rPr>
-          <w:sz w:val="24"/>
-          <w:szCs w:val="24"/>
+        <w:t xml:space="preserve">Our project will </w:t>
+      </w:r>
+      <w:r>
+        <w:rPr>
+          <w:sz w:val="24"/>
+          <w:szCs w:val="24"/>
+        </w:rPr>
+        <w:t xml:space="preserve">meet all project 2 requirements and </w:t>
+      </w:r>
+      <w:r>
+        <w:rPr>
+          <w:sz w:val="24"/>
+          <w:szCs w:val="24"/>
+        </w:rPr>
+        <w:t>feature three data sets:</w:t>
+      </w:r>
+    </w:p>
+    <w:p>
+      <w:pPr>
+        <w:pStyle w:val="ListParagraph"/>
+        <w:numPr>
+          <w:ilvl w:val="0"/>
+          <w:numId w:val="1"/>
+        </w:numPr>
+        <w:rPr>
+          <w:sz w:val="24"/>
+          <w:szCs w:val="24"/>
+        </w:rPr>
+      </w:pPr>
+      <w:r>
+        <w:rPr>
+          <w:sz w:val="24"/>
+          <w:szCs w:val="24"/>
+        </w:rPr>
+        <w:t>Pet_finders_shelters.csv – This dataset included the latitude and longitude of all the pet shelters in North America. We will drill down to those in the United States and provide a national map view with heatmap and pins that will include information about each shelter. The heat map will easily show concentrations of shelter in urban areas.</w:t>
+      </w:r>
+    </w:p>
+    <w:p>
+      <w:pPr>
+        <w:pStyle w:val="ListParagraph"/>
+        <w:numPr>
+          <w:ilvl w:val="0"/>
+          <w:numId w:val="1"/>
+        </w:numPr>
+        <w:rPr>
+          <w:sz w:val="24"/>
+          <w:szCs w:val="24"/>
+        </w:rPr>
+      </w:pPr>
+      <w:r>
+        <w:rPr>
+          <w:sz w:val="24"/>
+          <w:szCs w:val="24"/>
+        </w:rPr>
+        <w:t>Aac_shelter_outcomes.csv (Austin, Tx shelter) and the animal_shelter_intake_and_outcomes.csv (Sonoma, CA shelter) – These datasets provide information on animal type, outcomes, etc.</w:t>
+      </w:r>
+    </w:p>
+    <w:p>
+      <w:pPr>
+        <w:rPr>
+          <w:sz w:val="24"/>
+          <w:szCs w:val="24"/>
+          <w:u w:val="single"/>
         </w:rPr>
       </w:pPr>
       <w:r>
@@ -224,6 +208,7 @@
           <w:bCs/>
           <w:sz w:val="24"/>
           <w:szCs w:val="24"/>
+          <w:u w:val="single"/>
         </w:rPr>
         <w:t>Project Deliverable</w:t>
       </w:r>
@@ -231,59 +216,236 @@
         <w:rPr>
           <w:sz w:val="24"/>
           <w:szCs w:val="24"/>
+          <w:u w:val="single"/>
         </w:rPr>
         <w:t>:</w:t>
       </w:r>
     </w:p>
     <w:p>
       <w:pPr>
-        <w:rPr>
-          <w:sz w:val="24"/>
-          <w:szCs w:val="24"/>
-        </w:rPr>
-      </w:pPr>
-      <w:r>
-        <w:rPr>
-          <w:sz w:val="24"/>
-          <w:szCs w:val="24"/>
-        </w:rPr>
-        <w:t>We will look for the most interesting relationships in our data and provide a dashboard page with multiple charts that update from the same data. The dashboard page will also provide an interactive map</w:t>
-      </w:r>
-      <w:r>
-        <w:rPr>
-          <w:sz w:val="24"/>
-          <w:szCs w:val="24"/>
-        </w:rPr>
-        <w:t>.</w:t>
-      </w:r>
-      <w:r>
-        <w:rPr>
-          <w:sz w:val="24"/>
-          <w:szCs w:val="24"/>
-        </w:rPr>
-        <w:t xml:space="preserve"> We have included sketches of the possible layouts for the dashboard.</w:t>
-      </w:r>
-    </w:p>
-    <w:p>
-      <w:pPr>
-        <w:rPr>
-          <w:sz w:val="24"/>
-          <w:szCs w:val="24"/>
-        </w:rPr>
-      </w:pPr>
-      <w:r>
+        <w:pStyle w:val="ListParagraph"/>
+        <w:numPr>
+          <w:ilvl w:val="0"/>
+          <w:numId w:val="2"/>
+        </w:numPr>
+        <w:rPr>
+          <w:sz w:val="24"/>
+          <w:szCs w:val="24"/>
+        </w:rPr>
+      </w:pPr>
+      <w:r>
+        <w:rPr>
+          <w:sz w:val="24"/>
+          <w:szCs w:val="24"/>
+        </w:rPr>
+        <w:t>We will provide a dashboard visualization that includes interactive bar charts for each shelter individually and a comparison</w:t>
+      </w:r>
+      <w:r>
+        <w:rPr>
+          <w:sz w:val="24"/>
+          <w:szCs w:val="24"/>
+        </w:rPr>
+        <w:t xml:space="preserve"> of the two</w:t>
+      </w:r>
+      <w:r>
+        <w:rPr>
+          <w:sz w:val="24"/>
+          <w:szCs w:val="24"/>
+        </w:rPr>
+        <w:t xml:space="preserve"> via our dropdown menu. </w:t>
+      </w:r>
+      <w:r>
+        <w:rPr>
+          <w:sz w:val="24"/>
+          <w:szCs w:val="24"/>
+        </w:rPr>
+        <w:t>Planned charts include:</w:t>
+      </w:r>
+    </w:p>
+    <w:p>
+      <w:pPr>
+        <w:pStyle w:val="ListParagraph"/>
+        <w:numPr>
+          <w:ilvl w:val="1"/>
+          <w:numId w:val="2"/>
+        </w:numPr>
         <w:rPr>
           <w:b/>
           <w:bCs/>
           <w:sz w:val="24"/>
           <w:szCs w:val="24"/>
         </w:rPr>
+      </w:pPr>
+      <w:r>
+        <w:rPr>
+          <w:b/>
+          <w:bCs/>
+          <w:sz w:val="24"/>
+          <w:szCs w:val="24"/>
+        </w:rPr>
+        <w:t>Visualizations 1 &amp; 2</w:t>
+      </w:r>
+    </w:p>
+    <w:p>
+      <w:pPr>
+        <w:pStyle w:val="ListParagraph"/>
+        <w:numPr>
+          <w:ilvl w:val="2"/>
+          <w:numId w:val="2"/>
+        </w:numPr>
+        <w:rPr>
+          <w:sz w:val="24"/>
+          <w:szCs w:val="24"/>
+        </w:rPr>
+      </w:pPr>
+      <w:r>
+        <w:rPr>
+          <w:sz w:val="24"/>
+          <w:szCs w:val="24"/>
+        </w:rPr>
+        <w:t>Animal type vs. euthanasia rates</w:t>
+      </w:r>
+    </w:p>
+    <w:p>
+      <w:pPr>
+        <w:pStyle w:val="ListParagraph"/>
+        <w:numPr>
+          <w:ilvl w:val="2"/>
+          <w:numId w:val="2"/>
+        </w:numPr>
+        <w:rPr>
+          <w:sz w:val="24"/>
+          <w:szCs w:val="24"/>
+        </w:rPr>
+      </w:pPr>
+      <w:r>
+        <w:rPr>
+          <w:sz w:val="24"/>
+          <w:szCs w:val="24"/>
+        </w:rPr>
+        <w:t>Animal type vs. adoption rates</w:t>
+      </w:r>
+    </w:p>
+    <w:p>
+      <w:pPr>
+        <w:pStyle w:val="ListParagraph"/>
+        <w:numPr>
+          <w:ilvl w:val="0"/>
+          <w:numId w:val="2"/>
+        </w:numPr>
+        <w:rPr>
+          <w:sz w:val="24"/>
+          <w:szCs w:val="24"/>
+        </w:rPr>
+      </w:pPr>
+      <w:r>
+        <w:rPr>
+          <w:sz w:val="24"/>
+          <w:szCs w:val="24"/>
+        </w:rPr>
+        <w:t>We will provide the interactive national map as described above</w:t>
+      </w:r>
+      <w:r>
+        <w:rPr>
+          <w:sz w:val="24"/>
+          <w:szCs w:val="24"/>
+        </w:rPr>
+        <w:t xml:space="preserve"> as </w:t>
+      </w:r>
+      <w:r>
+        <w:rPr>
+          <w:b/>
+          <w:bCs/>
+          <w:sz w:val="24"/>
+          <w:szCs w:val="24"/>
+        </w:rPr>
+        <w:t>visualization 3</w:t>
+      </w:r>
+      <w:r>
+        <w:rPr>
+          <w:sz w:val="24"/>
+          <w:szCs w:val="24"/>
+        </w:rPr>
+        <w:t>.</w:t>
+      </w:r>
+    </w:p>
+    <w:p>
+      <w:pPr>
+        <w:pStyle w:val="ListParagraph"/>
+        <w:numPr>
+          <w:ilvl w:val="0"/>
+          <w:numId w:val="2"/>
+        </w:numPr>
+        <w:rPr>
+          <w:sz w:val="24"/>
+          <w:szCs w:val="24"/>
+        </w:rPr>
+      </w:pPr>
+      <w:r>
+        <w:rPr>
+          <w:sz w:val="24"/>
+          <w:szCs w:val="24"/>
+        </w:rPr>
+        <w:t>Additional features if possible</w:t>
+      </w:r>
+      <w:r>
+        <w:rPr>
+          <w:sz w:val="24"/>
+          <w:szCs w:val="24"/>
+        </w:rPr>
+        <w:t>:</w:t>
+      </w:r>
+    </w:p>
+    <w:p>
+      <w:pPr>
+        <w:pStyle w:val="ListParagraph"/>
+        <w:numPr>
+          <w:ilvl w:val="1"/>
+          <w:numId w:val="2"/>
+        </w:numPr>
+        <w:rPr>
+          <w:sz w:val="24"/>
+          <w:szCs w:val="24"/>
+        </w:rPr>
+      </w:pPr>
+      <w:r>
+        <w:rPr>
+          <w:sz w:val="24"/>
+          <w:szCs w:val="24"/>
+        </w:rPr>
+        <w:t xml:space="preserve">Adding more chart options for each </w:t>
+      </w:r>
+      <w:r>
+        <w:rPr>
+          <w:sz w:val="24"/>
+          <w:szCs w:val="24"/>
+        </w:rPr>
+        <w:t>shelter and comparison. For example, including charts for animal type, outcome type, fixed vs. intact reproductive systems.</w:t>
+      </w:r>
+    </w:p>
+    <w:p>
+      <w:pPr>
+        <w:rPr>
+          <w:sz w:val="24"/>
+          <w:szCs w:val="24"/>
+          <w:u w:val="single"/>
+        </w:rPr>
+      </w:pPr>
+      <w:r>
+        <w:rPr>
+          <w:b/>
+          <w:bCs/>
+          <w:sz w:val="24"/>
+          <w:szCs w:val="24"/>
+          <w:u w:val="single"/>
+        </w:rPr>
         <w:t>Work Plan</w:t>
       </w:r>
       <w:r>
         <w:rPr>
           <w:sz w:val="24"/>
           <w:szCs w:val="24"/>
+          <w:u w:val="single"/>
         </w:rPr>
         <w:t>:</w:t>
       </w:r>
@@ -302,6 +464,14 @@
         </w:rPr>
         <w:t xml:space="preserve">The team has divided the work in the following general way. Sara has primary responsibility for the visualization, Sami will handle the database work and David will handle the data transformation. </w:t>
       </w:r>
+    </w:p>
+    <w:p>
+      <w:pPr>
+        <w:rPr>
+          <w:sz w:val="24"/>
+          <w:szCs w:val="24"/>
+        </w:rPr>
+      </w:pPr>
     </w:p>
     <w:p>
       <w:pPr>
@@ -319,6 +489,243 @@
     </w:sectPr>
   </w:body>
 </w:document>
+</file>
+
+<file path=word/numbering.xml><?xml version="1.0" encoding="utf-8"?>
+<w:numbering xmlns:wpc="http://schemas.microsoft.com/office/word/2010/wordprocessingCanvas" xmlns:cx="http://schemas.microsoft.com/office/drawing/2014/chartex" xmlns:cx1="http://schemas.microsoft.com/office/drawing/2015/9/8/chartex" xmlns:cx2="http://schemas.microsoft.com/office/drawing/2015/10/21/chartex" xmlns:cx3="http://schemas.microsoft.com/office/drawing/2016/5/9/chartex" xmlns:cx4="http://schemas.microsoft.com/office/drawing/2016/5/10/chartex" xmlns:cx5="http://schemas.microsoft.com/office/drawing/2016/5/11/chartex" xmlns:cx6="http://schemas.microsoft.com/office/drawing/2016/5/12/chartex" xmlns:cx7="http://schemas.microsoft.com/office/drawing/2016/5/13/chartex" xmlns:cx8="http://schemas.microsoft.com/office/drawing/2016/5/14/chartex" xmlns:mc="http://schemas.openxmlformats.org/markup-compatibility/2006" xmlns:aink="http://schemas.microsoft.com/office/drawing/2016/ink" xmlns:am3d="http://schemas.microsoft.com/office/drawing/2017/model3d" xmlns:o="urn:schemas-microsoft-com:office:office" xmlns:r="http://schemas.openxmlformats.org/officeDocument/2006/relationships" xmlns:m="http://schemas.openxmlformats.org/officeDocument/2006/math" xmlns:v="urn:schemas-microsoft-com:vml" xmlns:wp14="http://schemas.microsoft.com/office/word/2010/wordprocessingDrawing" xmlns:wp="http://schemas.openxmlformats.org/drawingml/2006/wordprocessingDrawing" xmlns:w10="urn:schemas-microsoft-com:office:word" xmlns:w="http://schemas.openxmlformats.org/wordprocessingml/2006/main" xmlns:w14="http://schemas.microsoft.com/office/word/2010/wordml" xmlns:w15="http://schemas.microsoft.com/office/word/2012/wordml" xmlns:w16cex="http://schemas.microsoft.com/office/word/2018/wordml/cex" xmlns:w16cid="http://schemas.microsoft.com/office/word/2016/wordml/cid" xmlns:w16="http://schemas.microsoft.com/office/word/2018/wordml" xmlns:w16se="http://schemas.microsoft.com/office/word/2015/wordml/symex" xmlns:wpg="http://schemas.microsoft.com/office/word/2010/wordprocessingGroup" xmlns:wpi="http://schemas.microsoft.com/office/word/2010/wordprocessingInk" xmlns:wne="http://schemas.microsoft.com/office/word/2006/wordml" xmlns:wps="http://schemas.microsoft.com/office/word/2010/wordprocessingShape" mc:Ignorable="w14 w15 w16se w16cid w16 w16cex wp14">
+  <w:abstractNum w:abstractNumId="0" w15:restartNumberingAfterBreak="0">
+    <w:nsid w:val="07672B8A"/>
+    <w:multiLevelType w:val="hybridMultilevel"/>
+    <w:tmpl w:val="2E68A826"/>
+    <w:lvl w:ilvl="0" w:tplc="04090001">
+      <w:start w:val="1"/>
+      <w:numFmt w:val="bullet"/>
+      <w:lvlText w:val=""/>
+      <w:lvlJc w:val="left"/>
+      <w:pPr>
+        <w:ind w:left="720" w:hanging="360"/>
+      </w:pPr>
+      <w:rPr>
+        <w:rFonts w:ascii="Symbol" w:hAnsi="Symbol" w:hint="default"/>
+      </w:rPr>
+    </w:lvl>
+    <w:lvl w:ilvl="1" w:tplc="04090003">
+      <w:start w:val="1"/>
+      <w:numFmt w:val="bullet"/>
+      <w:lvlText w:val="o"/>
+      <w:lvlJc w:val="left"/>
+      <w:pPr>
+        <w:ind w:left="1440" w:hanging="360"/>
+      </w:pPr>
+      <w:rPr>
+        <w:rFonts w:ascii="Courier New" w:hAnsi="Courier New" w:cs="Courier New" w:hint="default"/>
+      </w:rPr>
+    </w:lvl>
+    <w:lvl w:ilvl="2" w:tplc="04090005">
+      <w:start w:val="1"/>
+      <w:numFmt w:val="bullet"/>
+      <w:lvlText w:val=""/>
+      <w:lvlJc w:val="left"/>
+      <w:pPr>
+        <w:ind w:left="2160" w:hanging="360"/>
+      </w:pPr>
+      <w:rPr>
+        <w:rFonts w:ascii="Wingdings" w:hAnsi="Wingdings" w:hint="default"/>
+      </w:rPr>
+    </w:lvl>
+    <w:lvl w:ilvl="3" w:tplc="04090001" w:tentative="1">
+      <w:start w:val="1"/>
+      <w:numFmt w:val="bullet"/>
+      <w:lvlText w:val=""/>
+      <w:lvlJc w:val="left"/>
+      <w:pPr>
+        <w:ind w:left="2880" w:hanging="360"/>
+      </w:pPr>
+      <w:rPr>
+        <w:rFonts w:ascii="Symbol" w:hAnsi="Symbol" w:hint="default"/>
+      </w:rPr>
+    </w:lvl>
+    <w:lvl w:ilvl="4" w:tplc="04090003" w:tentative="1">
+      <w:start w:val="1"/>
+      <w:numFmt w:val="bullet"/>
+      <w:lvlText w:val="o"/>
+      <w:lvlJc w:val="left"/>
+      <w:pPr>
+        <w:ind w:left="3600" w:hanging="360"/>
+      </w:pPr>
+      <w:rPr>
+        <w:rFonts w:ascii="Courier New" w:hAnsi="Courier New" w:cs="Courier New" w:hint="default"/>
+      </w:rPr>
+    </w:lvl>
+    <w:lvl w:ilvl="5" w:tplc="04090005" w:tentative="1">
+      <w:start w:val="1"/>
+      <w:numFmt w:val="bullet"/>
+      <w:lvlText w:val=""/>
+      <w:lvlJc w:val="left"/>
+      <w:pPr>
+        <w:ind w:left="4320" w:hanging="360"/>
+      </w:pPr>
+      <w:rPr>
+        <w:rFonts w:ascii="Wingdings" w:hAnsi="Wingdings" w:hint="default"/>
+      </w:rPr>
+    </w:lvl>
+    <w:lvl w:ilvl="6" w:tplc="04090001" w:tentative="1">
+      <w:start w:val="1"/>
+      <w:numFmt w:val="bullet"/>
+      <w:lvlText w:val=""/>
+      <w:lvlJc w:val="left"/>
+      <w:pPr>
+        <w:ind w:left="5040" w:hanging="360"/>
+      </w:pPr>
+      <w:rPr>
+        <w:rFonts w:ascii="Symbol" w:hAnsi="Symbol" w:hint="default"/>
+      </w:rPr>
+    </w:lvl>
+    <w:lvl w:ilvl="7" w:tplc="04090003" w:tentative="1">
+      <w:start w:val="1"/>
+      <w:numFmt w:val="bullet"/>
+      <w:lvlText w:val="o"/>
+      <w:lvlJc w:val="left"/>
+      <w:pPr>
+        <w:ind w:left="5760" w:hanging="360"/>
+      </w:pPr>
+      <w:rPr>
+        <w:rFonts w:ascii="Courier New" w:hAnsi="Courier New" w:cs="Courier New" w:hint="default"/>
+      </w:rPr>
+    </w:lvl>
+    <w:lvl w:ilvl="8" w:tplc="04090005" w:tentative="1">
+      <w:start w:val="1"/>
+      <w:numFmt w:val="bullet"/>
+      <w:lvlText w:val=""/>
+      <w:lvlJc w:val="left"/>
+      <w:pPr>
+        <w:ind w:left="6480" w:hanging="360"/>
+      </w:pPr>
+      <w:rPr>
+        <w:rFonts w:ascii="Wingdings" w:hAnsi="Wingdings" w:hint="default"/>
+      </w:rPr>
+    </w:lvl>
+  </w:abstractNum>
+  <w:abstractNum w:abstractNumId="1" w15:restartNumberingAfterBreak="0">
+    <w:nsid w:val="331978D5"/>
+    <w:multiLevelType w:val="hybridMultilevel"/>
+    <w:tmpl w:val="CC346202"/>
+    <w:lvl w:ilvl="0" w:tplc="04090001">
+      <w:start w:val="1"/>
+      <w:numFmt w:val="bullet"/>
+      <w:lvlText w:val=""/>
+      <w:lvlJc w:val="left"/>
+      <w:pPr>
+        <w:ind w:left="720" w:hanging="360"/>
+      </w:pPr>
+      <w:rPr>
+        <w:rFonts w:ascii="Symbol" w:hAnsi="Symbol" w:hint="default"/>
+      </w:rPr>
+    </w:lvl>
+    <w:lvl w:ilvl="1" w:tplc="04090003" w:tentative="1">
+      <w:start w:val="1"/>
+      <w:numFmt w:val="bullet"/>
+      <w:lvlText w:val="o"/>
+      <w:lvlJc w:val="left"/>
+      <w:pPr>
+        <w:ind w:left="1440" w:hanging="360"/>
+      </w:pPr>
+      <w:rPr>
+        <w:rFonts w:ascii="Courier New" w:hAnsi="Courier New" w:cs="Courier New" w:hint="default"/>
+      </w:rPr>
+    </w:lvl>
+    <w:lvl w:ilvl="2" w:tplc="04090005" w:tentative="1">
+      <w:start w:val="1"/>
+      <w:numFmt w:val="bullet"/>
+      <w:lvlText w:val=""/>
+      <w:lvlJc w:val="left"/>
+      <w:pPr>
+        <w:ind w:left="2160" w:hanging="360"/>
+      </w:pPr>
+      <w:rPr>
+        <w:rFonts w:ascii="Wingdings" w:hAnsi="Wingdings" w:hint="default"/>
+      </w:rPr>
+    </w:lvl>
+    <w:lvl w:ilvl="3" w:tplc="04090001" w:tentative="1">
+      <w:start w:val="1"/>
+      <w:numFmt w:val="bullet"/>
+      <w:lvlText w:val=""/>
+      <w:lvlJc w:val="left"/>
+      <w:pPr>
+        <w:ind w:left="2880" w:hanging="360"/>
+      </w:pPr>
+      <w:rPr>
+        <w:rFonts w:ascii="Symbol" w:hAnsi="Symbol" w:hint="default"/>
+      </w:rPr>
+    </w:lvl>
+    <w:lvl w:ilvl="4" w:tplc="04090003" w:tentative="1">
+      <w:start w:val="1"/>
+      <w:numFmt w:val="bullet"/>
+      <w:lvlText w:val="o"/>
+      <w:lvlJc w:val="left"/>
+      <w:pPr>
+        <w:ind w:left="3600" w:hanging="360"/>
+      </w:pPr>
+      <w:rPr>
+        <w:rFonts w:ascii="Courier New" w:hAnsi="Courier New" w:cs="Courier New" w:hint="default"/>
+      </w:rPr>
+    </w:lvl>
+    <w:lvl w:ilvl="5" w:tplc="04090005" w:tentative="1">
+      <w:start w:val="1"/>
+      <w:numFmt w:val="bullet"/>
+      <w:lvlText w:val=""/>
+      <w:lvlJc w:val="left"/>
+      <w:pPr>
+        <w:ind w:left="4320" w:hanging="360"/>
+      </w:pPr>
+      <w:rPr>
+        <w:rFonts w:ascii="Wingdings" w:hAnsi="Wingdings" w:hint="default"/>
+      </w:rPr>
+    </w:lvl>
+    <w:lvl w:ilvl="6" w:tplc="04090001" w:tentative="1">
+      <w:start w:val="1"/>
+      <w:numFmt w:val="bullet"/>
+      <w:lvlText w:val=""/>
+      <w:lvlJc w:val="left"/>
+      <w:pPr>
+        <w:ind w:left="5040" w:hanging="360"/>
+      </w:pPr>
+      <w:rPr>
+        <w:rFonts w:ascii="Symbol" w:hAnsi="Symbol" w:hint="default"/>
+      </w:rPr>
+    </w:lvl>
+    <w:lvl w:ilvl="7" w:tplc="04090003" w:tentative="1">
+      <w:start w:val="1"/>
+      <w:numFmt w:val="bullet"/>
+      <w:lvlText w:val="o"/>
+      <w:lvlJc w:val="left"/>
+      <w:pPr>
+        <w:ind w:left="5760" w:hanging="360"/>
+      </w:pPr>
+      <w:rPr>
+        <w:rFonts w:ascii="Courier New" w:hAnsi="Courier New" w:cs="Courier New" w:hint="default"/>
+      </w:rPr>
+    </w:lvl>
+    <w:lvl w:ilvl="8" w:tplc="04090005" w:tentative="1">
+      <w:start w:val="1"/>
+      <w:numFmt w:val="bullet"/>
+      <w:lvlText w:val=""/>
+      <w:lvlJc w:val="left"/>
+      <w:pPr>
+        <w:ind w:left="6480" w:hanging="360"/>
+      </w:pPr>
+      <w:rPr>
+        <w:rFonts w:ascii="Wingdings" w:hAnsi="Wingdings" w:hint="default"/>
+      </w:rPr>
+    </w:lvl>
+  </w:abstractNum>
+  <w:num w:numId="1">
+    <w:abstractNumId w:val="1"/>
+  </w:num>
+  <w:num w:numId="2">
+    <w:abstractNumId w:val="0"/>
+  </w:num>
+</w:numbering>
 </file>
 
 <file path=word/styles.xml><?xml version="1.0" encoding="utf-8"?>
@@ -747,6 +1154,17 @@
     <w:semiHidden/>
     <w:unhideWhenUsed/>
   </w:style>
+  <w:style w:type="paragraph" w:styleId="ListParagraph">
+    <w:name w:val="List Paragraph"/>
+    <w:basedOn w:val="Normal"/>
+    <w:uiPriority w:val="34"/>
+    <w:qFormat/>
+    <w:rsid w:val="00ED0638"/>
+    <w:pPr>
+      <w:ind w:left="720"/>
+      <w:contextualSpacing/>
+    </w:pPr>
+  </w:style>
 </w:styles>
 </file>
 

</xml_diff>